<commit_message>
New translations email t-1 [template] partner email – if rsvp no.docx (German)
</commit_message>
<xml_diff>
--- a/public/email/crowdin/translations/de/Email T-1 [TEMPLATE] Partner email – if RSVP no.docx
+++ b/public/email/crowdin/translations/de/Email T-1 [TEMPLATE] Partner email – if RSVP no.docx
@@ -16,14 +16,14 @@
             <w:color w:val="1155cc"/>
             <w:u w:val="single"/>
           </w:rPr>
-          <w:t>English</w:t>
+          <w:t>Englisch</w:t>
         </w:r>
       </w:hyperlink>
       <w:r>
         <w:rPr>
           <w:color w:val="ff0000"/>
         </w:rPr>
-        <w:t xml:space="preserve"> / Portuguese / French / Thai / Vietnamese / Spanish</w:t>
+        <w:t xml:space="preserve"> / Portugiesisch / Französisch / Thailändisch / Vietnamesisch / Spanisch</w:t>
       </w:r>
     </w:p>
     <w:p>
@@ -45,7 +45,7 @@
         <w:pStyle w:val="P68B1DB1-Normal2"/>
       </w:pPr>
       <w:r>
-        <w:t>English</w:t>
+        <w:t>Englisch</w:t>
       </w:r>
     </w:p>
     <w:p/>
@@ -105,7 +105,7 @@
               <w:spacing w:line="240" w:lineRule="auto"/>
             </w:pPr>
             <w:r>
-              <w:t xml:space="preserve">An email sent to partners in the target country who have RSVPed no. It will be sent via customer.io</w:t>
+              <w:t xml:space="preserve">Eine E-Mail, die an Partner im Zielland gesendet wird, die mit Nein geantwortet haben. It will be sent via customer.io</w:t>
             </w:r>
           </w:p>
           <w:p>
@@ -123,7 +123,7 @@
               <w:rPr>
                 <w:b w:val="1"/>
               </w:rPr>
-              <w:t xml:space="preserve">Target audience</w:t>
+              <w:t>Zielgruppe</w:t>
             </w:r>
             <w:r>
               <w:t>:</w:t>
@@ -135,7 +135,7 @@
               <w:spacing w:line="240" w:lineRule="auto"/>
             </w:pPr>
             <w:r>
-              <w:t xml:space="preserve">Invited partners who RSVP no</w:t>
+              <w:t xml:space="preserve">Eingeladene Partner, die mit Nein geantwortet haben</w:t>
             </w:r>
           </w:p>
         </w:tc>
@@ -182,7 +182,7 @@
         <w:pStyle w:val="P68B1DB1-Normal3"/>
       </w:pPr>
       <w:r>
-        <w:t xml:space="preserve">We’ll miss you at the </w:t>
+        <w:t xml:space="preserve">Wir werden Sie beim </w:t>
       </w:r>
       <w:r>
         <w:rPr>
@@ -191,7 +191,7 @@
         <w:t xml:space="preserve">[EVENT NAME]</w:t>
       </w:r>
       <w:r>
-        <w:t>!</w:t>
+        <w:t xml:space="preserve"> vermissen!</w:t>
       </w:r>
     </w:p>
     <w:p/>
@@ -215,7 +215,7 @@
         <w:spacing w:after="200" w:lineRule="auto"/>
       </w:pPr>
       <w:r>
-        <w:t xml:space="preserve">Thank you for taking the time to respond to our invitation to the upcoming </w:t>
+        <w:t xml:space="preserve">Vielen Dank, dass Sie sich die Zeit genommen haben, auf unsere Einladung zu dem kommenden </w:t>
       </w:r>
       <w:r>
         <w:rPr>
@@ -224,7 +224,7 @@
         <w:t xml:space="preserve">[EVENT NAME]</w:t>
       </w:r>
       <w:r>
-        <w:t xml:space="preserve">. We were really looking forward to seeing you there.</w:t>
+        <w:t xml:space="preserve"> zu antworten. Wir haben uns wirklich darauf gefreut, Sie dort zu sehen.</w:t>
       </w:r>
     </w:p>
     <w:p>
@@ -240,7 +240,7 @@
         <w:spacing w:after="200" w:lineRule="auto"/>
       </w:pPr>
       <w:r>
-        <w:t xml:space="preserve">If you’re comfortable sharing it with us, we’d like to know why you responded no. Please reply to this email as your feedback could help us make improvements in our event planning processes and better serve you in the future.</w:t>
+        <w:t xml:space="preserve">Wenn Sie sich damit wohlfühlen, würden wir gerne wissen, warum Sie mit Nein geantwortet haben. Bitte antworten Sie auf diese E-Mail, da Ihr Feedback uns helfen könnte, Verbesserungen in unseren Planungsprozessen für Veranstaltungen vorzunehmen und Ihnen in Zukunft besser zu dienen.</w:t>
       </w:r>
     </w:p>
     <w:p>
@@ -289,7 +289,7 @@
         <w:spacing w:after="200" w:lineRule="auto"/>
       </w:pPr>
       <w:r>
-        <w:t xml:space="preserve">If you have any questions, please contact your country manager, </w:t>
+        <w:t xml:space="preserve">Wenn Sie Fragen haben, wenden Sie sich bitte an Ihren Country Manager, </w:t>
       </w:r>
       <w:r>
         <w:rPr>
@@ -298,7 +298,7 @@
         <w:t>[NAME]</w:t>
       </w:r>
       <w:r>
-        <w:t xml:space="preserve">, at </w:t>
+        <w:t xml:space="preserve">, unter </w:t>
       </w:r>
       <w:r>
         <w:rPr>
@@ -307,7 +307,7 @@
         <w:t xml:space="preserve">[EMAIL ADDRESS]</w:t>
       </w:r>
       <w:r>
-        <w:t xml:space="preserve"> or </w:t>
+        <w:t xml:space="preserve"> oder </w:t>
       </w:r>
       <w:r>
         <w:rPr>
@@ -369,7 +369,7 @@
         <w:pStyle w:val="P68B1DB1-Normal4"/>
       </w:pPr>
       <w:r>
-        <w:t xml:space="preserve">choose either one</w:t>
+        <w:t xml:space="preserve">Wählen Sie eine der beiden Optionen</w:t>
       </w:r>
     </w:p>
   </w:comment>

</xml_diff>